<commit_message>
Enhance search route in main.js by adding session-based redirection for user authentication. Update Report.docx with changes.
</commit_message>
<xml_diff>
--- a/Report.docx
+++ b/Report.docx
@@ -4,397 +4,495 @@
   <w:body>
     <w:p>
       <w:pPr>
-        <w:spacing w:before="100" w:beforeAutospacing="1" w:after="100" w:afterAutospacing="1" w:line="240" w:lineRule="auto"/>
-        <w:outlineLvl w:val="1"/>
+        <w:pStyle w:val="Heading1"/>
         <w:rPr>
           <w:rFonts w:ascii="Times New Roman" w:eastAsia="Times New Roman" w:hAnsi="Times New Roman" w:cs="Times New Roman"/>
-          <w:b/>
-          <w:bCs/>
-          <w:kern w:val="0"/>
-          <w:sz w:val="36"/>
-          <w:szCs w:val="36"/>
-          <w:lang w:eastAsia="en-GB"/>
-          <w14:ligatures w14:val="none"/>
+          <w:lang w:eastAsia="en-GB"/>
         </w:rPr>
       </w:pPr>
       <w:r>
         <w:rPr>
           <w:rFonts w:ascii="Times New Roman" w:eastAsia="Times New Roman" w:hAnsi="Times New Roman" w:cs="Times New Roman"/>
-          <w:b/>
-          <w:bCs/>
-          <w:kern w:val="0"/>
-          <w:sz w:val="36"/>
-          <w:szCs w:val="36"/>
-          <w:lang w:eastAsia="en-GB"/>
-          <w14:ligatures w14:val="none"/>
-        </w:rPr>
-        <w:t>Outline</w:t>
-      </w:r>
-    </w:p>
-    <w:p>
+          <w:lang w:eastAsia="en-GB"/>
+        </w:rPr>
+        <w:t>Overview</w:t>
+      </w:r>
+    </w:p>
+    <w:p>
+      <w:pPr>
+        <w:rPr>
+          <w:rFonts w:ascii="Times New Roman" w:hAnsi="Times New Roman" w:cs="Times New Roman"/>
+          <w:lang w:eastAsia="en-GB"/>
+        </w:rPr>
+      </w:pPr>
       <w:proofErr w:type="spellStart"/>
       <w:r>
+        <w:rPr>
+          <w:rFonts w:ascii="Times New Roman" w:hAnsi="Times New Roman" w:cs="Times New Roman"/>
+          <w:lang w:eastAsia="en-GB"/>
+        </w:rPr>
         <w:t>PulseLog</w:t>
       </w:r>
       <w:proofErr w:type="spellEnd"/>
       <w:r>
-        <w:t xml:space="preserve"> is a personal workout tracking web application themed around health and fitness. Users can register or log in</w:t>
-      </w:r>
-      <w:r>
-        <w:t xml:space="preserve">, </w:t>
-      </w:r>
-      <w:r>
-        <w:t xml:space="preserve">log workouts via a form (exercise, duration, date, notes), view a modern dashboard, list all workouts, search logs by keyword, and check current weather conditions via </w:t>
+        <w:rPr>
+          <w:rFonts w:ascii="Times New Roman" w:hAnsi="Times New Roman" w:cs="Times New Roman"/>
+          <w:lang w:eastAsia="en-GB"/>
+        </w:rPr>
+        <w:t xml:space="preserve"> is a personal workout tracking web application themed in health and fitness. It allows users to sign up or log in, log workouts via a form (exercise, duration, date, notes), view the dashboard of today - modern, list all workouts, search logs by keyword, check current weather conditions via OpenWeatherMap API to plan outdoor sessions. The app is made using dark theme-material design, peach/orange accents, responsive grid layout, and sidebar navigation. Data is stored in MySQL while session-based authentication is used for secure access.</w:t>
+      </w:r>
+    </w:p>
+    <w:p>
+      <w:pPr>
+        <w:pStyle w:val="Heading1"/>
+        <w:rPr>
+          <w:rFonts w:ascii="Times New Roman" w:eastAsia="Times New Roman" w:hAnsi="Times New Roman" w:cs="Times New Roman"/>
+          <w:lang w:eastAsia="en-GB"/>
+        </w:rPr>
+      </w:pPr>
+      <w:r>
+        <w:rPr>
+          <w:rFonts w:ascii="Times New Roman" w:eastAsia="Times New Roman" w:hAnsi="Times New Roman" w:cs="Times New Roman"/>
+          <w:lang w:eastAsia="en-GB"/>
+        </w:rPr>
+        <w:t>Architecture</w:t>
+      </w:r>
+    </w:p>
+    <w:p>
+      <w:pPr>
+        <w:rPr>
+          <w:rFonts w:ascii="Times New Roman" w:hAnsi="Times New Roman" w:cs="Times New Roman"/>
+          <w:lang w:eastAsia="en-GB"/>
+        </w:rPr>
+      </w:pPr>
+      <w:r>
+        <w:rPr>
+          <w:rFonts w:ascii="Times New Roman" w:hAnsi="Times New Roman" w:cs="Times New Roman"/>
+          <w:lang w:eastAsia="en-GB"/>
+        </w:rPr>
+        <w:t>This application follows a classic three-tier architecture:</w:t>
+      </w:r>
+    </w:p>
+    <w:p>
+      <w:pPr>
+        <w:rPr>
+          <w:rFonts w:ascii="Times New Roman" w:hAnsi="Times New Roman" w:cs="Times New Roman"/>
+          <w:lang w:eastAsia="en-GB"/>
+        </w:rPr>
+      </w:pPr>
+      <w:r>
+        <w:rPr>
+          <w:rFonts w:ascii="Times New Roman" w:hAnsi="Times New Roman" w:cs="Times New Roman"/>
+          <w:lang w:eastAsia="en-GB"/>
+        </w:rPr>
+        <w:t>Presentation tier: EJS templates for dynamic HTML rendering, styled with custom CSS</w:t>
+      </w:r>
+    </w:p>
+    <w:p>
+      <w:pPr>
+        <w:rPr>
+          <w:rFonts w:ascii="Times New Roman" w:hAnsi="Times New Roman" w:cs="Times New Roman"/>
+          <w:lang w:eastAsia="en-GB"/>
+        </w:rPr>
+      </w:pPr>
+      <w:r>
+        <w:rPr>
+          <w:rFonts w:ascii="Times New Roman" w:hAnsi="Times New Roman" w:cs="Times New Roman"/>
+          <w:lang w:eastAsia="en-GB"/>
+        </w:rPr>
+        <w:t>Application tier: Node.js with Express.js to handle routing, sessions-also known as express-session, form validation, and API calls; fetch for weather.</w:t>
+      </w:r>
+    </w:p>
+    <w:p>
+      <w:pPr>
+        <w:rPr>
+          <w:rFonts w:ascii="Times New Roman" w:hAnsi="Times New Roman" w:cs="Times New Roman"/>
+          <w:lang w:eastAsia="en-GB"/>
+        </w:rPr>
+      </w:pPr>
+      <w:r>
+        <w:rPr>
+          <w:rFonts w:ascii="Times New Roman" w:hAnsi="Times New Roman" w:cs="Times New Roman"/>
+          <w:lang w:eastAsia="en-GB"/>
+        </w:rPr>
+        <w:t>Data tier: MySQL database managed via mysql2.</w:t>
+      </w:r>
+    </w:p>
+    <w:p>
+      <w:pPr>
+        <w:pStyle w:val="Heading1"/>
+        <w:rPr>
+          <w:rFonts w:ascii="Times New Roman" w:eastAsia="Times New Roman" w:hAnsi="Times New Roman" w:cs="Times New Roman"/>
+          <w:lang w:eastAsia="en-GB"/>
+        </w:rPr>
+      </w:pPr>
+      <w:r>
+        <w:rPr>
+          <w:rFonts w:ascii="Times New Roman" w:eastAsia="Times New Roman" w:hAnsi="Times New Roman" w:cs="Times New Roman"/>
+          <w:lang w:eastAsia="en-GB"/>
+        </w:rPr>
+        <w:t>Data Model</w:t>
+      </w:r>
+    </w:p>
+    <w:p>
+      <w:pPr>
+        <w:rPr>
+          <w:rFonts w:ascii="Times New Roman" w:hAnsi="Times New Roman" w:cs="Times New Roman"/>
+          <w:lang w:eastAsia="en-GB"/>
+        </w:rPr>
+      </w:pPr>
+      <w:r>
+        <w:rPr>
+          <w:rFonts w:ascii="Times New Roman" w:hAnsi="Times New Roman" w:cs="Times New Roman"/>
+          <w:noProof/>
+          <w:lang w:eastAsia="en-GB"/>
+        </w:rPr>
+        <w:drawing>
+          <wp:inline distT="0" distB="0" distL="0" distR="0" wp14:anchorId="016AC8E4" wp14:editId="78A97212">
+            <wp:extent cx="4314092" cy="2582960"/>
+            <wp:effectExtent l="0" t="0" r="4445" b="0"/>
+            <wp:docPr id="790921434" name="Picture 1" descr="A screenshot of a computer&#10;&#10;AI-generated content may be incorrect."/>
+            <wp:cNvGraphicFramePr>
+              <a:graphicFrameLocks xmlns:a="http://schemas.openxmlformats.org/drawingml/2006/main" noChangeAspect="1"/>
+            </wp:cNvGraphicFramePr>
+            <a:graphic xmlns:a="http://schemas.openxmlformats.org/drawingml/2006/main">
+              <a:graphicData uri="http://schemas.openxmlformats.org/drawingml/2006/picture">
+                <pic:pic xmlns:pic="http://schemas.openxmlformats.org/drawingml/2006/picture">
+                  <pic:nvPicPr>
+                    <pic:cNvPr id="790921434" name="Picture 1" descr="A screenshot of a computer&#10;&#10;AI-generated content may be incorrect."/>
+                    <pic:cNvPicPr/>
+                  </pic:nvPicPr>
+                  <pic:blipFill>
+                    <a:blip r:embed="rId4">
+                      <a:extLst>
+                        <a:ext uri="{28A0092B-C50C-407E-A947-70E740481C1C}">
+                          <a14:useLocalDpi xmlns:a14="http://schemas.microsoft.com/office/drawing/2010/main" val="0"/>
+                        </a:ext>
+                      </a:extLst>
+                    </a:blip>
+                    <a:stretch>
+                      <a:fillRect/>
+                    </a:stretch>
+                  </pic:blipFill>
+                  <pic:spPr>
+                    <a:xfrm>
+                      <a:off x="0" y="0"/>
+                      <a:ext cx="4336468" cy="2596357"/>
+                    </a:xfrm>
+                    <a:prstGeom prst="rect">
+                      <a:avLst/>
+                    </a:prstGeom>
+                  </pic:spPr>
+                </pic:pic>
+              </a:graphicData>
+            </a:graphic>
+          </wp:inline>
+        </w:drawing>
+      </w:r>
+    </w:p>
+    <w:p>
+      <w:pPr>
+        <w:rPr>
+          <w:rFonts w:ascii="Times New Roman" w:hAnsi="Times New Roman" w:cs="Times New Roman"/>
+          <w:lang w:eastAsia="en-GB"/>
+        </w:rPr>
+      </w:pPr>
+      <w:r>
+        <w:rPr>
+          <w:rFonts w:ascii="Times New Roman" w:hAnsi="Times New Roman" w:cs="Times New Roman"/>
+          <w:lang w:eastAsia="en-GB"/>
+        </w:rPr>
+        <w:t>The data model is based on two tables:</w:t>
+      </w:r>
+    </w:p>
+    <w:p>
+      <w:pPr>
+        <w:rPr>
+          <w:rFonts w:ascii="Times New Roman" w:hAnsi="Times New Roman" w:cs="Times New Roman"/>
+          <w:lang w:eastAsia="en-GB"/>
+        </w:rPr>
+      </w:pPr>
+      <w:r>
+        <w:rPr>
+          <w:rFonts w:ascii="Times New Roman" w:hAnsi="Times New Roman" w:cs="Times New Roman"/>
+          <w:lang w:eastAsia="en-GB"/>
+        </w:rPr>
+        <w:t>Users: id (PK), username (unique), password (hashed).</w:t>
+      </w:r>
+    </w:p>
+    <w:p>
+      <w:pPr>
+        <w:rPr>
+          <w:rFonts w:ascii="Times New Roman" w:hAnsi="Times New Roman" w:cs="Times New Roman"/>
+          <w:lang w:eastAsia="en-GB"/>
+        </w:rPr>
+      </w:pPr>
+      <w:r>
+        <w:rPr>
+          <w:rFonts w:ascii="Times New Roman" w:hAnsi="Times New Roman" w:cs="Times New Roman"/>
+          <w:lang w:eastAsia="en-GB"/>
+        </w:rPr>
+        <w:t xml:space="preserve">Workouts: id (PK), </w:t>
       </w:r>
       <w:proofErr w:type="spellStart"/>
       <w:r>
-        <w:t>OpenWeatherMap</w:t>
+        <w:rPr>
+          <w:rFonts w:ascii="Times New Roman" w:hAnsi="Times New Roman" w:cs="Times New Roman"/>
+          <w:lang w:eastAsia="en-GB"/>
+        </w:rPr>
+        <w:t>user_id</w:t>
       </w:r>
       <w:proofErr w:type="spellEnd"/>
       <w:r>
-        <w:t xml:space="preserve"> API to plan outdoor sessions. The app features a dark theme with peach/orange accents, responsive grid layout, and sidebar navigation. Data is stored in MySQL, with session-based authentication for secure access. </w:t>
-      </w:r>
-    </w:p>
-    <w:p/>
-    <w:p>
-      <w:pPr>
-        <w:spacing w:before="100" w:beforeAutospacing="1" w:after="100" w:afterAutospacing="1" w:line="240" w:lineRule="auto"/>
-        <w:outlineLvl w:val="1"/>
+        <w:rPr>
+          <w:rFonts w:ascii="Times New Roman" w:hAnsi="Times New Roman" w:cs="Times New Roman"/>
+          <w:lang w:eastAsia="en-GB"/>
+        </w:rPr>
+        <w:t xml:space="preserve"> (FK to users), exercise, duration, calories, </w:t>
+      </w:r>
+      <w:proofErr w:type="spellStart"/>
+      <w:r>
+        <w:rPr>
+          <w:rFonts w:ascii="Times New Roman" w:hAnsi="Times New Roman" w:cs="Times New Roman"/>
+          <w:lang w:eastAsia="en-GB"/>
+        </w:rPr>
+        <w:t>workout_date</w:t>
+      </w:r>
+      <w:proofErr w:type="spellEnd"/>
+      <w:r>
+        <w:rPr>
+          <w:rFonts w:ascii="Times New Roman" w:hAnsi="Times New Roman" w:cs="Times New Roman"/>
+          <w:lang w:eastAsia="en-GB"/>
+        </w:rPr>
+        <w:t xml:space="preserve">, notes, </w:t>
+      </w:r>
+      <w:proofErr w:type="spellStart"/>
+      <w:r>
+        <w:rPr>
+          <w:rFonts w:ascii="Times New Roman" w:hAnsi="Times New Roman" w:cs="Times New Roman"/>
+          <w:lang w:eastAsia="en-GB"/>
+        </w:rPr>
+        <w:t>created_at</w:t>
+      </w:r>
+      <w:proofErr w:type="spellEnd"/>
+      <w:r>
+        <w:rPr>
+          <w:rFonts w:ascii="Times New Roman" w:hAnsi="Times New Roman" w:cs="Times New Roman"/>
+          <w:lang w:eastAsia="en-GB"/>
+        </w:rPr>
+        <w:t>.</w:t>
+      </w:r>
+    </w:p>
+    <w:p>
+      <w:pPr>
+        <w:rPr>
+          <w:rFonts w:ascii="Times New Roman" w:hAnsi="Times New Roman" w:cs="Times New Roman"/>
+          <w:lang w:eastAsia="en-GB"/>
+        </w:rPr>
+      </w:pPr>
+      <w:r>
+        <w:rPr>
+          <w:rFonts w:ascii="Times New Roman" w:hAnsi="Times New Roman" w:cs="Times New Roman"/>
+          <w:lang w:eastAsia="en-GB"/>
+        </w:rPr>
+        <w:t>This supports one-to-many relationship: one user has many workouts. Prepared statements ensure security.</w:t>
+      </w:r>
+    </w:p>
+    <w:p>
+      <w:pPr>
+        <w:rPr>
+          <w:rFonts w:ascii="Times New Roman" w:hAnsi="Times New Roman" w:cs="Times New Roman"/>
+          <w:lang w:eastAsia="en-GB"/>
+        </w:rPr>
+      </w:pPr>
+    </w:p>
+    <w:p>
+      <w:pPr>
+        <w:pStyle w:val="Heading1"/>
         <w:rPr>
           <w:rFonts w:ascii="Times New Roman" w:eastAsia="Times New Roman" w:hAnsi="Times New Roman" w:cs="Times New Roman"/>
-          <w:b/>
-          <w:bCs/>
-          <w:kern w:val="0"/>
-          <w:sz w:val="36"/>
-          <w:szCs w:val="36"/>
-          <w:lang w:eastAsia="en-GB"/>
-          <w14:ligatures w14:val="none"/>
+          <w:lang w:eastAsia="en-GB"/>
         </w:rPr>
       </w:pPr>
       <w:r>
         <w:rPr>
           <w:rFonts w:ascii="Times New Roman" w:eastAsia="Times New Roman" w:hAnsi="Times New Roman" w:cs="Times New Roman"/>
-          <w:b/>
-          <w:bCs/>
-          <w:kern w:val="0"/>
-          <w:sz w:val="36"/>
-          <w:szCs w:val="36"/>
-          <w:lang w:eastAsia="en-GB"/>
-          <w14:ligatures w14:val="none"/>
-        </w:rPr>
-        <w:t>Architecture</w:t>
-      </w:r>
-    </w:p>
-    <w:p>
-      <w:r>
-        <w:t xml:space="preserve">The application follows a classic three-tier architecture:  </w:t>
-      </w:r>
-    </w:p>
-    <w:p>
-      <w:r>
-        <w:t xml:space="preserve">Presentation tier: EJS templates for dynamic HTML rendering, styled with custom CSS </w:t>
-      </w:r>
-    </w:p>
-    <w:p>
-      <w:r>
-        <w:t>Application tier</w:t>
-      </w:r>
-      <w:r>
-        <w:t>:</w:t>
-      </w:r>
-      <w:r>
-        <w:t xml:space="preserve"> Node.js with Express.js handling routes, sessions (express-session), form validation, and API calls (fetch for weather).  </w:t>
-      </w:r>
-    </w:p>
-    <w:p>
-      <w:r>
-        <w:t>Data tier: MySQL database managed via mysql2</w:t>
-      </w:r>
-      <w:r>
-        <w:t>.</w:t>
-      </w:r>
-    </w:p>
-    <w:p/>
-    <w:p>
-      <w:pPr>
-        <w:spacing w:before="100" w:beforeAutospacing="1" w:after="100" w:afterAutospacing="1" w:line="240" w:lineRule="auto"/>
-        <w:outlineLvl w:val="1"/>
+          <w:lang w:eastAsia="en-GB"/>
+        </w:rPr>
+        <w:t>User Functionality</w:t>
+      </w:r>
+    </w:p>
+    <w:p>
+      <w:pPr>
+        <w:rPr>
+          <w:rFonts w:ascii="Times New Roman" w:hAnsi="Times New Roman" w:cs="Times New Roman"/>
+          <w:lang w:eastAsia="en-GB"/>
+        </w:rPr>
+      </w:pPr>
+      <w:r>
+        <w:rPr>
+          <w:rFonts w:ascii="Times New Roman" w:hAnsi="Times New Roman" w:cs="Times New Roman"/>
+          <w:lang w:eastAsia="en-GB"/>
+        </w:rPr>
+        <w:t>The homepage is the main hub with sidebar navigation connecting to each page. This displays the weather, a workout log card shortcut, and a quick sign-up and log-in button.</w:t>
+      </w:r>
+    </w:p>
+    <w:p>
+      <w:pPr>
+        <w:rPr>
+          <w:rFonts w:ascii="Times New Roman" w:hAnsi="Times New Roman" w:cs="Times New Roman"/>
+          <w:lang w:eastAsia="en-GB"/>
+        </w:rPr>
+      </w:pPr>
+      <w:r>
+        <w:rPr>
+          <w:rFonts w:ascii="Times New Roman" w:hAnsi="Times New Roman" w:cs="Times New Roman"/>
+          <w:lang w:eastAsia="en-GB"/>
+        </w:rPr>
+        <w:t>Users log in/register to access protected pages. The form "Log Workout" lets users fill in the exercise details, which are then saved into the database with validation and display of success/error messages. "My Workouts" shows all entries made by the user, presented in a styled table ordered by date (newest first). Search implements a query to the database for matching exercise/notes, presenting the results. Weather fetches current data from the OpenWeatherMap API and presents it in a neat key-value grid. About-in-app description.</w:t>
+      </w:r>
+    </w:p>
+    <w:p>
+      <w:pPr>
+        <w:rPr>
+          <w:rFonts w:ascii="Times New Roman" w:hAnsi="Times New Roman" w:cs="Times New Roman"/>
+          <w:lang w:eastAsia="en-GB"/>
+        </w:rPr>
+      </w:pPr>
+      <w:r>
+        <w:rPr>
+          <w:rFonts w:ascii="Times New Roman" w:hAnsi="Times New Roman" w:cs="Times New Roman"/>
+          <w:lang w:eastAsia="en-GB"/>
+        </w:rPr>
+        <w:t>The UI uses a fixed left sidebar, responsive grid for cards, hover effects, and peach accents for visual hierarchy. All pages share consistent layout through a use of partials structure.</w:t>
+      </w:r>
+    </w:p>
+    <w:p>
+      <w:pPr>
+        <w:pStyle w:val="Heading1"/>
         <w:rPr>
           <w:rFonts w:ascii="Times New Roman" w:eastAsia="Times New Roman" w:hAnsi="Times New Roman" w:cs="Times New Roman"/>
-          <w:b/>
-          <w:bCs/>
-          <w:kern w:val="0"/>
-          <w:sz w:val="36"/>
-          <w:szCs w:val="36"/>
-          <w:lang w:eastAsia="en-GB"/>
-          <w14:ligatures w14:val="none"/>
+          <w:lang w:eastAsia="en-GB"/>
         </w:rPr>
       </w:pPr>
       <w:r>
         <w:rPr>
           <w:rFonts w:ascii="Times New Roman" w:eastAsia="Times New Roman" w:hAnsi="Times New Roman" w:cs="Times New Roman"/>
-          <w:b/>
-          <w:bCs/>
-          <w:kern w:val="0"/>
-          <w:sz w:val="36"/>
-          <w:szCs w:val="36"/>
-          <w:lang w:eastAsia="en-GB"/>
-          <w14:ligatures w14:val="none"/>
-        </w:rPr>
-        <w:t>Data Model</w:t>
-      </w:r>
-    </w:p>
-    <w:p>
-      <w:r>
-        <w:t xml:space="preserve">The data model consists of two main tables:  </w:t>
-      </w:r>
-    </w:p>
-    <w:p>
-      <w:r>
-        <w:t>U</w:t>
-      </w:r>
-      <w:r>
-        <w:t>sers</w:t>
-      </w:r>
-      <w:r>
-        <w:t xml:space="preserve">: </w:t>
-      </w:r>
-      <w:r>
-        <w:t xml:space="preserve">id (PK), username (unique), password (hashed).  </w:t>
-      </w:r>
-    </w:p>
-    <w:p>
-      <w:r>
-        <w:t>W</w:t>
-      </w:r>
-      <w:r>
-        <w:t>orkouts</w:t>
-      </w:r>
-      <w:r>
-        <w:t xml:space="preserve">: </w:t>
-      </w:r>
-      <w:r>
-        <w:t xml:space="preserve">id (PK), </w:t>
+          <w:lang w:eastAsia="en-GB"/>
+        </w:rPr>
+        <w:t>Advanced Techniques</w:t>
+      </w:r>
+    </w:p>
+    <w:p>
+      <w:pPr>
+        <w:rPr>
+          <w:rFonts w:ascii="Times New Roman" w:hAnsi="Times New Roman" w:cs="Times New Roman"/>
+          <w:lang w:eastAsia="en-GB"/>
+        </w:rPr>
+      </w:pPr>
+      <w:r>
+        <w:rPr>
+          <w:rFonts w:ascii="Times New Roman" w:hAnsi="Times New Roman" w:cs="Times New Roman"/>
+          <w:lang w:eastAsia="en-GB"/>
+        </w:rPr>
+        <w:t xml:space="preserve">Advanced techniques employed in the application ensure security, reliability, and maintainability. Passwords are stored securely via </w:t>
       </w:r>
       <w:proofErr w:type="spellStart"/>
       <w:r>
-        <w:t>user_id</w:t>
+        <w:rPr>
+          <w:rFonts w:ascii="Times New Roman" w:hAnsi="Times New Roman" w:cs="Times New Roman"/>
+          <w:lang w:eastAsia="en-GB"/>
+        </w:rPr>
+        <w:t>bcrypt</w:t>
       </w:r>
       <w:proofErr w:type="spellEnd"/>
       <w:r>
-        <w:t xml:space="preserve"> (FK to users), exercise, duration, calories, </w:t>
+        <w:rPr>
+          <w:rFonts w:ascii="Times New Roman" w:hAnsi="Times New Roman" w:cs="Times New Roman"/>
+          <w:lang w:eastAsia="en-GB"/>
+        </w:rPr>
+        <w:t xml:space="preserve"> hashing. On signup, no plaintext passwords are ever stored in the database. Passwords are hashed before insertion, and on login, comparisons use </w:t>
       </w:r>
       <w:proofErr w:type="spellStart"/>
       <w:r>
-        <w:t>workout_date</w:t>
+        <w:rPr>
+          <w:rFonts w:ascii="Times New Roman" w:hAnsi="Times New Roman" w:cs="Times New Roman"/>
+          <w:lang w:eastAsia="en-GB"/>
+        </w:rPr>
+        <w:t>bcrypt's</w:t>
       </w:r>
       <w:proofErr w:type="spellEnd"/>
       <w:r>
-        <w:t xml:space="preserve">, notes, </w:t>
-      </w:r>
-      <w:proofErr w:type="spellStart"/>
-      <w:r>
-        <w:t>created_at</w:t>
-      </w:r>
-      <w:proofErr w:type="spellEnd"/>
-      <w:r>
-        <w:t xml:space="preserve">.  </w:t>
-      </w:r>
-    </w:p>
-    <w:p/>
-    <w:p>
-      <w:r>
-        <w:t xml:space="preserve">This supports one-to-many relationship (one user has many workouts). Prepared statements ensure security. </w:t>
-      </w:r>
-    </w:p>
-    <w:p/>
-    <w:p>
-      <w:pPr>
-        <w:spacing w:before="100" w:beforeAutospacing="1" w:after="100" w:afterAutospacing="1" w:line="240" w:lineRule="auto"/>
-        <w:outlineLvl w:val="1"/>
+        <w:rPr>
+          <w:rFonts w:ascii="Times New Roman" w:hAnsi="Times New Roman" w:cs="Times New Roman"/>
+          <w:lang w:eastAsia="en-GB"/>
+        </w:rPr>
+        <w:t xml:space="preserve"> comparison function. The weather feature provides external API integration that handles API requests server-side, providing graceful error handling when invalid input is provided. </w:t>
+      </w:r>
+    </w:p>
+    <w:p>
+      <w:pPr>
+        <w:pStyle w:val="Heading1"/>
+        <w:rPr>
+          <w:rFonts w:ascii="Times New Roman" w:hAnsi="Times New Roman" w:cs="Times New Roman"/>
+          <w:lang w:eastAsia="en-GB"/>
+        </w:rPr>
+      </w:pPr>
+      <w:r>
         <w:rPr>
           <w:rFonts w:ascii="Times New Roman" w:eastAsia="Times New Roman" w:hAnsi="Times New Roman" w:cs="Times New Roman"/>
-          <w:b/>
-          <w:bCs/>
-          <w:kern w:val="0"/>
-          <w:sz w:val="36"/>
-          <w:szCs w:val="36"/>
-          <w:lang w:eastAsia="en-GB"/>
-          <w14:ligatures w14:val="none"/>
-        </w:rPr>
-      </w:pPr>
-      <w:r>
-        <w:rPr>
-          <w:rFonts w:ascii="Times New Roman" w:eastAsia="Times New Roman" w:hAnsi="Times New Roman" w:cs="Times New Roman"/>
-          <w:b/>
-          <w:bCs/>
-          <w:kern w:val="0"/>
-          <w:sz w:val="36"/>
-          <w:szCs w:val="36"/>
-          <w:lang w:eastAsia="en-GB"/>
-          <w14:ligatures w14:val="none"/>
-        </w:rPr>
-        <w:t>User Functionality</w:t>
-      </w:r>
-    </w:p>
-    <w:p>
-      <w:r>
-        <w:t>The home page (dashboard) serves as the main hub with sidebar navigation linking to all pages. It displays weather</w:t>
-      </w:r>
-      <w:r>
-        <w:t xml:space="preserve">, workout log card shortcut, and </w:t>
-      </w:r>
-      <w:r>
-        <w:t>a quick</w:t>
-      </w:r>
-      <w:r>
-        <w:t xml:space="preserve"> sign up and log in button.</w:t>
-      </w:r>
-    </w:p>
-    <w:p>
-      <w:r>
-        <w:lastRenderedPageBreak/>
-        <w:t xml:space="preserve">Users log in/register to access protected pages. The "Log Workout" form allows entering exercise details, saved to database with validation and success/error messages. "My Workouts" lists all user entries in a styled table with dates sorted descending. Search functionality queries database for matches in exercise/notes, displaying results. Weather page fetches real-time data from </w:t>
-      </w:r>
-      <w:proofErr w:type="spellStart"/>
-      <w:r>
-        <w:t>OpenWeatherMap</w:t>
-      </w:r>
-      <w:proofErr w:type="spellEnd"/>
-      <w:r>
-        <w:t xml:space="preserve"> API, shown in a clean key-value grid. About page describes the app.  </w:t>
-      </w:r>
-    </w:p>
-    <w:p/>
-    <w:p>
-      <w:r>
-        <w:t>The UI uses a fixed left sidebar, responsive 12-column grid for cards, hover effects, and peach accents for visual hierarchy. All pages share consistent layout via duplicated structure (or partials if implemented).</w:t>
-      </w:r>
-    </w:p>
-    <w:p/>
-    <w:p>
-      <w:pPr>
-        <w:spacing w:before="100" w:beforeAutospacing="1" w:after="100" w:afterAutospacing="1" w:line="240" w:lineRule="auto"/>
-        <w:outlineLvl w:val="1"/>
-        <w:rPr>
-          <w:rFonts w:ascii="Times New Roman" w:eastAsia="Times New Roman" w:hAnsi="Times New Roman" w:cs="Times New Roman"/>
-          <w:b/>
-          <w:bCs/>
-          <w:kern w:val="0"/>
-          <w:sz w:val="36"/>
-          <w:szCs w:val="36"/>
-          <w:lang w:eastAsia="en-GB"/>
-          <w14:ligatures w14:val="none"/>
-        </w:rPr>
-      </w:pPr>
-      <w:r>
-        <w:rPr>
-          <w:rFonts w:ascii="Times New Roman" w:eastAsia="Times New Roman" w:hAnsi="Times New Roman" w:cs="Times New Roman"/>
-          <w:b/>
-          <w:bCs/>
-          <w:kern w:val="0"/>
-          <w:sz w:val="36"/>
-          <w:szCs w:val="36"/>
-          <w:lang w:eastAsia="en-GB"/>
-          <w14:ligatures w14:val="none"/>
-        </w:rPr>
-        <w:t>Advanced Techniques</w:t>
-      </w:r>
-    </w:p>
-    <w:p>
-      <w:r>
-        <w:t>The application uses several advanced techniques to improve security, reliability, and maintainability.</w:t>
-      </w:r>
-    </w:p>
-    <w:p>
-      <w:r>
-        <w:t xml:space="preserve">Passwords are securely stored using </w:t>
-      </w:r>
-      <w:proofErr w:type="spellStart"/>
-      <w:r>
-        <w:t>bcrypt</w:t>
-      </w:r>
-      <w:proofErr w:type="spellEnd"/>
-      <w:r>
-        <w:t xml:space="preserve"> hashing. During signup, plaintext passwords are never stored in the database. Instead, passwords are hashed before insertion, and comparisons during login are performed using </w:t>
-      </w:r>
-      <w:proofErr w:type="spellStart"/>
-      <w:r>
-        <w:t>bcrypt’s</w:t>
-      </w:r>
-      <w:proofErr w:type="spellEnd"/>
-      <w:r>
-        <w:t xml:space="preserve"> comparison function.</w:t>
-      </w:r>
-    </w:p>
-    <w:p>
-      <w:r>
-        <w:t>The weather feature demonstrates external API integration, with server-side handling of API requests and graceful error handling for invalid input.</w:t>
-      </w:r>
-    </w:p>
-    <w:p>
-      <w:pPr>
-        <w:spacing w:before="100" w:beforeAutospacing="1" w:after="100" w:afterAutospacing="1" w:line="240" w:lineRule="auto"/>
-        <w:outlineLvl w:val="1"/>
-        <w:rPr>
-          <w:rFonts w:ascii="Times New Roman" w:eastAsia="Times New Roman" w:hAnsi="Times New Roman" w:cs="Times New Roman"/>
-          <w:b/>
-          <w:bCs/>
-          <w:kern w:val="0"/>
-          <w:sz w:val="36"/>
-          <w:szCs w:val="36"/>
-          <w:lang w:eastAsia="en-GB"/>
-          <w14:ligatures w14:val="none"/>
-        </w:rPr>
-      </w:pPr>
-    </w:p>
-    <w:p>
-      <w:pPr>
-        <w:spacing w:before="100" w:beforeAutospacing="1" w:after="100" w:afterAutospacing="1" w:line="240" w:lineRule="auto"/>
-        <w:outlineLvl w:val="1"/>
-        <w:rPr>
-          <w:rFonts w:ascii="Times New Roman" w:eastAsia="Times New Roman" w:hAnsi="Times New Roman" w:cs="Times New Roman"/>
-          <w:b/>
-          <w:bCs/>
-          <w:kern w:val="0"/>
-          <w:sz w:val="36"/>
-          <w:szCs w:val="36"/>
-          <w:lang w:eastAsia="en-GB"/>
-          <w14:ligatures w14:val="none"/>
-        </w:rPr>
-      </w:pPr>
-      <w:r>
-        <w:rPr>
-          <w:rFonts w:ascii="Times New Roman" w:eastAsia="Times New Roman" w:hAnsi="Times New Roman" w:cs="Times New Roman"/>
-          <w:b/>
-          <w:bCs/>
-          <w:kern w:val="0"/>
-          <w:sz w:val="36"/>
-          <w:szCs w:val="36"/>
-          <w:lang w:eastAsia="en-GB"/>
-          <w14:ligatures w14:val="none"/>
-        </w:rPr>
-        <w:t>AI Declaration</w:t>
-      </w:r>
-    </w:p>
-    <w:p>
-      <w:r>
-        <w:t xml:space="preserve">I used </w:t>
-      </w:r>
-      <w:r>
-        <w:t xml:space="preserve">AI </w:t>
-      </w:r>
-      <w:r>
-        <w:t>for debugging errors (e.g., EJS variable undefined</w:t>
-      </w:r>
-      <w:r>
-        <w:t>) and to assist with brainstorm application ideas and final visual aesthetic.</w:t>
-      </w:r>
-      <w:r>
-        <w:t xml:space="preserve"> All final code was tested and modified by me</w:t>
-      </w:r>
-      <w:r>
-        <w:t>. AI was not used to generate any complete solutions other than debugging.</w:t>
+          <w:lang w:eastAsia="en-GB"/>
+        </w:rPr>
+        <w:t xml:space="preserve">AI Declaration </w:t>
+      </w:r>
+    </w:p>
+    <w:p>
+      <w:pPr>
+        <w:rPr>
+          <w:rFonts w:ascii="Times New Roman" w:hAnsi="Times New Roman" w:cs="Times New Roman"/>
+        </w:rPr>
+      </w:pPr>
+      <w:r>
+        <w:rPr>
+          <w:rFonts w:ascii="Times New Roman" w:hAnsi="Times New Roman" w:cs="Times New Roman"/>
+          <w:lang w:eastAsia="en-GB"/>
+        </w:rPr>
+        <w:t xml:space="preserve">AI was used for assistance with brainstorming application ideas and the final visual aesthetic. All code was </w:t>
+      </w:r>
+      <w:r>
+        <w:rPr>
+          <w:rFonts w:ascii="Times New Roman" w:hAnsi="Times New Roman" w:cs="Times New Roman"/>
+          <w:lang w:eastAsia="en-GB"/>
+        </w:rPr>
+        <w:t xml:space="preserve">written, </w:t>
+      </w:r>
+      <w:r>
+        <w:rPr>
+          <w:rFonts w:ascii="Times New Roman" w:hAnsi="Times New Roman" w:cs="Times New Roman"/>
+          <w:lang w:eastAsia="en-GB"/>
+        </w:rPr>
+        <w:t>tested</w:t>
+      </w:r>
+      <w:r>
+        <w:rPr>
+          <w:rFonts w:ascii="Times New Roman" w:hAnsi="Times New Roman" w:cs="Times New Roman"/>
+          <w:lang w:eastAsia="en-GB"/>
+        </w:rPr>
+        <w:t xml:space="preserve"> and debugged by me.</w:t>
+      </w:r>
+      <w:r>
+        <w:rPr>
+          <w:rFonts w:ascii="Times New Roman" w:hAnsi="Times New Roman" w:cs="Times New Roman"/>
+          <w:lang w:eastAsia="en-GB"/>
+        </w:rPr>
+        <w:t xml:space="preserve"> No complete solutions were generated </w:t>
+      </w:r>
+      <w:r>
+        <w:rPr>
+          <w:rFonts w:ascii="Times New Roman" w:hAnsi="Times New Roman" w:cs="Times New Roman"/>
+          <w:lang w:eastAsia="en-GB"/>
+        </w:rPr>
+        <w:t>by AI. Its use was limited to identifying issues such as incorrect variable usage or naming.</w:t>
       </w:r>
     </w:p>
     <w:sectPr>
@@ -807,6 +905,7 @@
   <w:style w:type="paragraph" w:default="1" w:styleId="Normal">
     <w:name w:val="Normal"/>
     <w:qFormat/>
+    <w:rsid w:val="008B5B02"/>
   </w:style>
   <w:style w:type="paragraph" w:styleId="Heading1">
     <w:name w:val="heading 1"/>

</xml_diff>